<commit_message>
Added some words (fixed)
</commit_message>
<xml_diff>
--- a/ProjectPlan/Description and requirements.docx
+++ b/ProjectPlan/Description and requirements.docx
@@ -1,6 +1,6 @@
 
 <file path=word/document.xml><?xml version="1.0" encoding="utf-8"?>
-<w:document xmlns:wpc="http://schemas.microsoft.com/office/word/2010/wordprocessingCanvas" xmlns:cx="http://schemas.microsoft.com/office/drawing/2014/chartex" xmlns:cx1="http://schemas.microsoft.com/office/drawing/2015/9/8/chartex" xmlns:mc="http://schemas.openxmlformats.org/markup-compatibility/2006" xmlns:o="urn:schemas-microsoft-com:office:office" xmlns:r="http://schemas.openxmlformats.org/officeDocument/2006/relationships" xmlns:m="http://schemas.openxmlformats.org/officeDocument/2006/math" xmlns:v="urn:schemas-microsoft-com:vml" xmlns:wp14="http://schemas.microsoft.com/office/word/2010/wordprocessingDrawing" xmlns:wp="http://schemas.openxmlformats.org/drawingml/2006/wordprocessingDrawing" xmlns:w10="urn:schemas-microsoft-com:office:word" xmlns:w="http://schemas.openxmlformats.org/wordprocessingml/2006/main" xmlns:w14="http://schemas.microsoft.com/office/word/2010/wordml" xmlns:w15="http://schemas.microsoft.com/office/word/2012/wordml" xmlns:w16se="http://schemas.microsoft.com/office/word/2015/wordml/symex" xmlns:wpg="http://schemas.microsoft.com/office/word/2010/wordprocessingGroup" xmlns:wpi="http://schemas.microsoft.com/office/word/2010/wordprocessingInk" xmlns:wne="http://schemas.microsoft.com/office/word/2006/wordml" xmlns:wps="http://schemas.microsoft.com/office/word/2010/wordprocessingShape" mc:Ignorable="w14 w15 w16se wp14">
+<w:document xmlns:wpc="http://schemas.microsoft.com/office/word/2010/wordprocessingCanvas" xmlns:cx="http://schemas.microsoft.com/office/drawing/2014/chartex" xmlns:cx1="http://schemas.microsoft.com/office/drawing/2015/9/8/chartex" xmlns:cx2="http://schemas.microsoft.com/office/drawing/2015/10/21/chartex" xmlns:cx3="http://schemas.microsoft.com/office/drawing/2016/5/9/chartex" xmlns:cx4="http://schemas.microsoft.com/office/drawing/2016/5/10/chartex" xmlns:cx5="http://schemas.microsoft.com/office/drawing/2016/5/11/chartex" xmlns:cx6="http://schemas.microsoft.com/office/drawing/2016/5/12/chartex" xmlns:cx7="http://schemas.microsoft.com/office/drawing/2016/5/13/chartex" xmlns:cx8="http://schemas.microsoft.com/office/drawing/2016/5/14/chartex" xmlns:mc="http://schemas.openxmlformats.org/markup-compatibility/2006" xmlns:aink="http://schemas.microsoft.com/office/drawing/2016/ink" xmlns:am3d="http://schemas.microsoft.com/office/drawing/2017/model3d" xmlns:o="urn:schemas-microsoft-com:office:office" xmlns:r="http://schemas.openxmlformats.org/officeDocument/2006/relationships" xmlns:m="http://schemas.openxmlformats.org/officeDocument/2006/math" xmlns:v="urn:schemas-microsoft-com:vml" xmlns:wp14="http://schemas.microsoft.com/office/word/2010/wordprocessingDrawing" xmlns:wp="http://schemas.openxmlformats.org/drawingml/2006/wordprocessingDrawing" xmlns:w10="urn:schemas-microsoft-com:office:word" xmlns:w="http://schemas.openxmlformats.org/wordprocessingml/2006/main" xmlns:w14="http://schemas.microsoft.com/office/word/2010/wordml" xmlns:w15="http://schemas.microsoft.com/office/word/2012/wordml" xmlns:w16cid="http://schemas.microsoft.com/office/word/2016/wordml/cid" xmlns:w16se="http://schemas.microsoft.com/office/word/2015/wordml/symex" xmlns:wpg="http://schemas.microsoft.com/office/word/2010/wordprocessingGroup" xmlns:wpi="http://schemas.microsoft.com/office/word/2010/wordprocessingInk" xmlns:wne="http://schemas.microsoft.com/office/word/2006/wordml" xmlns:wps="http://schemas.microsoft.com/office/word/2010/wordprocessingShape" mc:Ignorable="w14 w15 w16se w16cid wp14">
   <w:body>
     <w:p>
       <w:pPr>
@@ -66,21 +66,7 @@
         <w:rPr>
           <w:lang w:val="en-US"/>
         </w:rPr>
-        <w:t xml:space="preserve">We at First </w:t>
-      </w:r>
-      <w:proofErr w:type="spellStart"/>
-      <w:r>
-        <w:rPr>
-          <w:lang w:val="en-US"/>
-        </w:rPr>
-        <w:t>Airbenders</w:t>
-      </w:r>
-      <w:proofErr w:type="spellEnd"/>
-      <w:r>
-        <w:rPr>
-          <w:lang w:val="en-US"/>
-        </w:rPr>
-        <w:t xml:space="preserve"> aim to provide our clients with an automated air-conditioning system like no other.</w:t>
+        <w:t>We at First Airbenders aim to provide our clients with an automated air-conditioning system like no other.</w:t>
       </w:r>
       <w:r>
         <w:rPr>
@@ -125,8 +111,6 @@
           <w:lang w:val="en-US"/>
         </w:rPr>
       </w:pPr>
-      <w:bookmarkStart w:id="0" w:name="_GoBack"/>
-      <w:bookmarkEnd w:id="0"/>
     </w:p>
     <w:p>
       <w:pPr>
@@ -203,23 +187,7 @@
         <w:rPr>
           <w:lang w:val="en-US"/>
         </w:rPr>
-        <w:t xml:space="preserve">Our system will be based around the various sensors we are going to implement. Every sensor will measure continuously, but it will send </w:t>
-      </w:r>
-      <w:proofErr w:type="spellStart"/>
-      <w:proofErr w:type="gramStart"/>
-      <w:r>
-        <w:rPr>
-          <w:lang w:val="en-US"/>
-        </w:rPr>
-        <w:t>it’s</w:t>
-      </w:r>
-      <w:proofErr w:type="spellEnd"/>
-      <w:proofErr w:type="gramEnd"/>
-      <w:r>
-        <w:rPr>
-          <w:lang w:val="en-US"/>
-        </w:rPr>
-        <w:t xml:space="preserve"> value every 15 minutes or when a sudden spike in the measures occurs. Those sensors will be connected to a simulated ventilation box in C# on a laptop application, where an algorithm will calculate the state of the air quality and the needed actions to take depending on that state.</w:t>
+        <w:t>Our system will be based around the various sensors we are going to implement. Every sensor will measure continuously, but it will send it’s value every 15 minutes or when a sudden spike in the measures occurs. Those sensors will be connected to a simulated ventilation box in C# on a laptop application, where an algorithm will calculate the state of the air quality and the needed actions to take depending on that state.</w:t>
       </w:r>
       <w:r>
         <w:rPr>
@@ -249,21 +217,7 @@
         <w:rPr>
           <w:lang w:val="en-US"/>
         </w:rPr>
-        <w:t xml:space="preserve"> indicate by blinking when the </w:t>
-      </w:r>
-      <w:proofErr w:type="gramStart"/>
-      <w:r>
-        <w:rPr>
-          <w:lang w:val="en-US"/>
-        </w:rPr>
-        <w:t>bi-directional</w:t>
-      </w:r>
-      <w:proofErr w:type="gramEnd"/>
-      <w:r>
-        <w:rPr>
-          <w:lang w:val="en-US"/>
-        </w:rPr>
-        <w:t xml:space="preserve"> communication between a sensor and the app is lost. All the values sent by the sensors will be stored in a log where they can be accessed by the user.</w:t>
+        <w:t xml:space="preserve"> indicate by blinking when the bi-directional communication between a sensor and the app is lost. All the values sent by the sensors will be stored in a log where they can be accessed by the user.</w:t>
       </w:r>
     </w:p>
     <w:p>
@@ -424,30 +378,33 @@
         </w:rPr>
         <w:t xml:space="preserve">: </w:t>
       </w:r>
-      <w:r>
-        <w:rPr>
-          <w:rStyle w:val="Strong"/>
-          <w:rFonts w:cstheme="minorHAnsi"/>
-          <w:b w:val="0"/>
-          <w:bCs w:val="0"/>
-          <w:color w:val="000000"/>
-          <w:shd w:val="clear" w:color="auto" w:fill="FFFFFF"/>
-          <w:lang w:val="en-US"/>
-        </w:rPr>
-        <w:t>The systems wi</w:t>
-      </w:r>
-      <w:r>
-        <w:rPr>
-          <w:rStyle w:val="Strong"/>
-          <w:rFonts w:cstheme="minorHAnsi"/>
-          <w:b w:val="0"/>
-          <w:bCs w:val="0"/>
-          <w:color w:val="000000"/>
-          <w:shd w:val="clear" w:color="auto" w:fill="FFFFFF"/>
-          <w:lang w:val="en-US"/>
-        </w:rPr>
-        <w:t>ll be functional on every operating system and will not conflict any other applications and processes within the environment</w:t>
-      </w:r>
+      <w:bookmarkStart w:id="0" w:name="_GoBack"/>
+      <w:bookmarkEnd w:id="0"/>
+      <w:r>
+        <w:rPr>
+          <w:rStyle w:val="Strong"/>
+          <w:rFonts w:cstheme="minorHAnsi"/>
+          <w:b w:val="0"/>
+          <w:bCs w:val="0"/>
+          <w:color w:val="000000"/>
+          <w:shd w:val="clear" w:color="auto" w:fill="FFFFFF"/>
+          <w:lang w:val="en-US"/>
+        </w:rPr>
+        <w:t>The performance of the systems will prevent them from having a critical failures. Even then, we cannot know what could happen in every circumstance. So even if an error or a bug occur the user can connect with a maintainer, who will reboot the systems and remote fix the issue, even if the issue related to hardware stuff the maintainer will organizes an appointment with the user to solve this issue.</w:t>
+      </w:r>
+    </w:p>
+    <w:p>
+      <w:pPr>
+        <w:rPr>
+          <w:rStyle w:val="Strong"/>
+          <w:rFonts w:cstheme="minorHAnsi"/>
+          <w:b w:val="0"/>
+          <w:bCs w:val="0"/>
+          <w:color w:val="000000"/>
+          <w:shd w:val="clear" w:color="auto" w:fill="FFFFFF"/>
+          <w:lang w:val="en-US"/>
+        </w:rPr>
+      </w:pPr>
       <w:r>
         <w:rPr>
           <w:rStyle w:val="Strong"/>
@@ -650,7 +607,7 @@
 </file>
 
 <file path=word/styles.xml><?xml version="1.0" encoding="utf-8"?>
-<w:styles xmlns:mc="http://schemas.openxmlformats.org/markup-compatibility/2006" xmlns:r="http://schemas.openxmlformats.org/officeDocument/2006/relationships" xmlns:w="http://schemas.openxmlformats.org/wordprocessingml/2006/main" xmlns:w14="http://schemas.microsoft.com/office/word/2010/wordml" xmlns:w15="http://schemas.microsoft.com/office/word/2012/wordml" xmlns:w16se="http://schemas.microsoft.com/office/word/2015/wordml/symex" mc:Ignorable="w14 w15 w16se">
+<w:styles xmlns:mc="http://schemas.openxmlformats.org/markup-compatibility/2006" xmlns:r="http://schemas.openxmlformats.org/officeDocument/2006/relationships" xmlns:w="http://schemas.openxmlformats.org/wordprocessingml/2006/main" xmlns:w14="http://schemas.microsoft.com/office/word/2010/wordml" xmlns:w15="http://schemas.microsoft.com/office/word/2012/wordml" xmlns:w16cid="http://schemas.microsoft.com/office/word/2016/wordml/cid" xmlns:w16se="http://schemas.microsoft.com/office/word/2015/wordml/symex" mc:Ignorable="w14 w15 w16se w16cid">
   <w:docDefaults>
     <w:rPrDefault>
       <w:rPr>
@@ -666,7 +623,7 @@
       </w:pPr>
     </w:pPrDefault>
   </w:docDefaults>
-  <w:latentStyles w:defLockedState="0" w:defUIPriority="99" w:defSemiHidden="0" w:defUnhideWhenUsed="0" w:defQFormat="0" w:count="371">
+  <w:latentStyles w:defLockedState="0" w:defUIPriority="99" w:defSemiHidden="0" w:defUnhideWhenUsed="0" w:defQFormat="0" w:count="376">
     <w:lsdException w:name="Normal" w:uiPriority="0" w:qFormat="1"/>
     <w:lsdException w:name="heading 1" w:uiPriority="9" w:qFormat="1"/>
     <w:lsdException w:name="heading 2" w:semiHidden="1" w:uiPriority="9" w:unhideWhenUsed="1" w:qFormat="1"/>
@@ -772,7 +729,6 @@
     <w:lsdException w:name="HTML Sample" w:semiHidden="1" w:unhideWhenUsed="1"/>
     <w:lsdException w:name="HTML Typewriter" w:semiHidden="1" w:unhideWhenUsed="1"/>
     <w:lsdException w:name="HTML Variable" w:semiHidden="1" w:unhideWhenUsed="1"/>
-    <w:lsdException w:name="Normal Table" w:semiHidden="1" w:unhideWhenUsed="1"/>
     <w:lsdException w:name="annotation subject" w:semiHidden="1" w:unhideWhenUsed="1"/>
     <w:lsdException w:name="No List" w:semiHidden="1" w:unhideWhenUsed="1"/>
     <w:lsdException w:name="Outline List 1" w:semiHidden="1" w:unhideWhenUsed="1"/>
@@ -815,11 +771,8 @@
     <w:lsdException w:name="Table Contemporary" w:semiHidden="1" w:unhideWhenUsed="1"/>
     <w:lsdException w:name="Table Elegant" w:semiHidden="1" w:unhideWhenUsed="1"/>
     <w:lsdException w:name="Table Professional" w:semiHidden="1" w:unhideWhenUsed="1"/>
-    <w:lsdException w:name="Table Subtle 1" w:semiHidden="1" w:unhideWhenUsed="1"/>
     <w:lsdException w:name="Table Subtle 2" w:semiHidden="1" w:unhideWhenUsed="1"/>
     <w:lsdException w:name="Table Web 1" w:semiHidden="1" w:unhideWhenUsed="1"/>
-    <w:lsdException w:name="Table Web 2" w:semiHidden="1" w:unhideWhenUsed="1"/>
-    <w:lsdException w:name="Table Web 3" w:semiHidden="1" w:unhideWhenUsed="1"/>
     <w:lsdException w:name="Balloon Text" w:semiHidden="1" w:unhideWhenUsed="1"/>
     <w:lsdException w:name="Table Grid" w:uiPriority="39"/>
     <w:lsdException w:name="Table Theme" w:semiHidden="1" w:unhideWhenUsed="1"/>
@@ -1038,6 +991,11 @@
     <w:lsdException w:name="List Table 5 Dark Accent 6" w:uiPriority="50"/>
     <w:lsdException w:name="List Table 6 Colorful Accent 6" w:uiPriority="51"/>
     <w:lsdException w:name="List Table 7 Colorful Accent 6" w:uiPriority="52"/>
+    <w:lsdException w:name="Mention" w:semiHidden="1" w:unhideWhenUsed="1"/>
+    <w:lsdException w:name="Smart Hyperlink" w:semiHidden="1" w:unhideWhenUsed="1"/>
+    <w:lsdException w:name="Hashtag" w:semiHidden="1" w:unhideWhenUsed="1"/>
+    <w:lsdException w:name="Unresolved Mention" w:semiHidden="1" w:unhideWhenUsed="1"/>
+    <w:lsdException w:name="Smart Link" w:semiHidden="1" w:unhideWhenUsed="1"/>
   </w:latentStyles>
   <w:style w:type="paragraph" w:default="1" w:styleId="Normal">
     <w:name w:val="Normal"/>

</xml_diff>